<commit_message>
Updated Abstract and created HIC
</commit_message>
<xml_diff>
--- a/Documentation and Papers/HardwareX/Abstract Drafts.docx
+++ b/Documentation and Papers/HardwareX/Abstract Drafts.docx
@@ -74,126 +74,67 @@
       <w:pPr>
         <w:spacing w:after="0" w:line="240" w:lineRule="auto"/>
         <w:rPr>
+          <w:rFonts w:ascii="Arial" w:eastAsia="Times New Roman" w:hAnsi="Arial" w:cs="Arial"/>
+          <w:color w:val="000000"/>
+          <w:kern w:val="0"/>
+          <w14:ligatures w14:val="none"/>
+        </w:rPr>
+      </w:pPr>
+      <w:r>
+        <w:rPr>
+          <w:rFonts w:ascii="Arial" w:eastAsia="Times New Roman" w:hAnsi="Arial" w:cs="Arial"/>
+          <w:color w:val="000000"/>
+          <w:kern w:val="0"/>
+          <w14:ligatures w14:val="none"/>
+        </w:rPr>
+        <w:t xml:space="preserve">Scientists are always looking for quick, cost-effective, accurate and ideally non-invasive ways of researching specific environments and species. Environmental DNA, eDNA, is an ideal way of researching aquatic environments and </w:t>
+      </w:r>
+      <w:r>
+        <w:rPr>
+          <w:rFonts w:ascii="Arial" w:eastAsia="Times New Roman" w:hAnsi="Arial" w:cs="Arial"/>
+          <w:color w:val="000000"/>
+          <w:kern w:val="0"/>
+          <w14:ligatures w14:val="none"/>
+        </w:rPr>
+        <w:t>species</w:t>
+      </w:r>
+      <w:r>
+        <w:rPr>
+          <w:rFonts w:ascii="Arial" w:eastAsia="Times New Roman" w:hAnsi="Arial" w:cs="Arial"/>
+          <w:color w:val="000000"/>
+          <w:kern w:val="0"/>
+          <w14:ligatures w14:val="none"/>
+        </w:rPr>
+        <w:t xml:space="preserve">. </w:t>
+      </w:r>
+      <w:r>
+        <w:rPr>
           <w:rFonts w:ascii="Arial" w:hAnsi="Arial" w:cs="Arial"/>
           <w:color w:val="000000"/>
         </w:rPr>
-      </w:pPr>
+        <w:t xml:space="preserve">eDNA can be used to determine what species are present in an </w:t>
+      </w:r>
+      <w:proofErr w:type="gramStart"/>
       <w:r>
         <w:rPr>
           <w:rFonts w:ascii="Arial" w:hAnsi="Arial" w:cs="Arial"/>
           <w:color w:val="000000"/>
         </w:rPr>
-        <w:t xml:space="preserve">Organisms leave traces of DNA as they move through their environments. </w:t>
-      </w:r>
+        <w:t>area</w:t>
+      </w:r>
+      <w:proofErr w:type="gramEnd"/>
       <w:r>
         <w:rPr>
           <w:rFonts w:ascii="Arial" w:hAnsi="Arial" w:cs="Arial"/>
           <w:color w:val="000000"/>
         </w:rPr>
-        <w:t xml:space="preserve">This </w:t>
+        <w:t xml:space="preserve"> the biodiversity of an area, and if any invasive or endangered species are present</w:t>
       </w:r>
       <w:r>
         <w:rPr>
           <w:rFonts w:ascii="Arial" w:hAnsi="Arial" w:cs="Arial"/>
           <w:color w:val="000000"/>
         </w:rPr>
-        <w:t xml:space="preserve">eDNA </w:t>
-      </w:r>
-      <w:r>
-        <w:rPr>
-          <w:rFonts w:ascii="Arial" w:hAnsi="Arial" w:cs="Arial"/>
-          <w:color w:val="000000"/>
-        </w:rPr>
-        <w:t xml:space="preserve">can take the forms of mucus, feces, tissue particles, etc. Many things can be learned once this DNA is put through sequencing. eDNA can be used to determine what species are present in an </w:t>
-      </w:r>
-      <w:proofErr w:type="gramStart"/>
-      <w:r>
-        <w:rPr>
-          <w:rFonts w:ascii="Arial" w:hAnsi="Arial" w:cs="Arial"/>
-          <w:color w:val="000000"/>
-        </w:rPr>
-        <w:t>area</w:t>
-      </w:r>
-      <w:proofErr w:type="gramEnd"/>
-      <w:r>
-        <w:rPr>
-          <w:rFonts w:ascii="Arial" w:hAnsi="Arial" w:cs="Arial"/>
-          <w:color w:val="000000"/>
-        </w:rPr>
-        <w:t xml:space="preserve"> the biodiversity of an area, and if any invasive or endangered species are present [1]. </w:t>
-      </w:r>
-    </w:p>
-    <w:p>
-      <w:pPr>
-        <w:spacing w:after="0" w:line="240" w:lineRule="auto"/>
-        <w:rPr>
-          <w:rFonts w:ascii="Arial" w:hAnsi="Arial" w:cs="Arial"/>
-          <w:color w:val="000000"/>
-        </w:rPr>
-      </w:pPr>
-    </w:p>
-    <w:p>
-      <w:pPr>
-        <w:spacing w:after="0" w:line="240" w:lineRule="auto"/>
-        <w:rPr>
-          <w:rFonts w:ascii="Arial" w:hAnsi="Arial" w:cs="Arial"/>
-          <w:color w:val="000000"/>
-        </w:rPr>
-      </w:pPr>
-    </w:p>
-    <w:p>
-      <w:pPr>
-        <w:spacing w:after="0" w:line="240" w:lineRule="auto"/>
-        <w:rPr>
-          <w:rFonts w:ascii="Times New Roman" w:eastAsia="Times New Roman" w:hAnsi="Times New Roman" w:cs="Times New Roman"/>
-          <w:kern w:val="0"/>
-          <w:sz w:val="24"/>
-          <w:szCs w:val="24"/>
-          <w14:ligatures w14:val="none"/>
-        </w:rPr>
-      </w:pPr>
-      <w:r>
-        <w:rPr>
-          <w:rFonts w:ascii="Arial" w:hAnsi="Arial" w:cs="Arial"/>
-          <w:color w:val="000000"/>
-        </w:rPr>
-        <w:t xml:space="preserve">many </w:t>
-      </w:r>
-      <w:r>
-        <w:rPr>
-          <w:rFonts w:ascii="Arial" w:hAnsi="Arial" w:cs="Arial"/>
-          <w:color w:val="000000"/>
-        </w:rPr>
-        <w:t xml:space="preserve">provides scientists and researchers a non-invasive, rapid, </w:t>
-      </w:r>
-      <w:proofErr w:type="gramStart"/>
-      <w:r>
-        <w:rPr>
-          <w:rFonts w:ascii="Arial" w:hAnsi="Arial" w:cs="Arial"/>
-          <w:color w:val="000000"/>
-        </w:rPr>
-        <w:t>cost-effective</w:t>
-      </w:r>
-      <w:proofErr w:type="gramEnd"/>
-      <w:r>
-        <w:rPr>
-          <w:rFonts w:ascii="Arial" w:hAnsi="Arial" w:cs="Arial"/>
-          <w:color w:val="000000"/>
-        </w:rPr>
-        <w:t xml:space="preserve"> and sensitive way to detect and quantify species</w:t>
-      </w:r>
-      <w:r>
-        <w:rPr>
-          <w:rFonts w:ascii="Arial" w:hAnsi="Arial" w:cs="Arial"/>
-          <w:color w:val="000000"/>
-        </w:rPr>
-        <w:t xml:space="preserve"> in many environments</w:t>
-      </w:r>
-      <w:r>
-        <w:rPr>
-          <w:rFonts w:ascii="Arial" w:hAnsi="Arial" w:cs="Arial"/>
-          <w:color w:val="000000"/>
-        </w:rPr>
         <w:t>.</w:t>
       </w:r>
       <w:r>
@@ -203,16 +144,7 @@
           <w:kern w:val="0"/>
           <w14:ligatures w14:val="none"/>
         </w:rPr>
-        <w:br/>
-      </w:r>
-      <w:r>
-        <w:rPr>
-          <w:rFonts w:ascii="Arial" w:eastAsia="Times New Roman" w:hAnsi="Arial" w:cs="Arial"/>
-          <w:color w:val="000000"/>
-          <w:kern w:val="0"/>
-          <w14:ligatures w14:val="none"/>
-        </w:rPr>
-        <w:br/>
+        <w:t xml:space="preserve"> </w:t>
       </w:r>
       <w:r>
         <w:rPr>
@@ -291,7 +223,43 @@
           <w:kern w:val="0"/>
           <w14:ligatures w14:val="none"/>
         </w:rPr>
-        <w:t xml:space="preserve"> are expensive and require a field operator to function. </w:t>
+        <w:t xml:space="preserve"> are </w:t>
+      </w:r>
+      <w:r>
+        <w:rPr>
+          <w:rFonts w:ascii="Arial" w:eastAsia="Times New Roman" w:hAnsi="Arial" w:cs="Arial"/>
+          <w:color w:val="000000"/>
+          <w:kern w:val="0"/>
+          <w14:ligatures w14:val="none"/>
+        </w:rPr>
+        <w:t xml:space="preserve">either </w:t>
+      </w:r>
+      <w:r>
+        <w:rPr>
+          <w:rFonts w:ascii="Arial" w:eastAsia="Times New Roman" w:hAnsi="Arial" w:cs="Arial"/>
+          <w:color w:val="000000"/>
+          <w:kern w:val="0"/>
+          <w14:ligatures w14:val="none"/>
+        </w:rPr>
+        <w:t xml:space="preserve">expensive </w:t>
+      </w:r>
+      <w:r>
+        <w:rPr>
+          <w:rFonts w:ascii="Arial" w:eastAsia="Times New Roman" w:hAnsi="Arial" w:cs="Arial"/>
+          <w:color w:val="000000"/>
+          <w:kern w:val="0"/>
+          <w14:ligatures w14:val="none"/>
+        </w:rPr>
+        <w:t xml:space="preserve">or </w:t>
+      </w:r>
+      <w:r>
+        <w:rPr>
+          <w:rFonts w:ascii="Arial" w:eastAsia="Times New Roman" w:hAnsi="Arial" w:cs="Arial"/>
+          <w:color w:val="000000"/>
+          <w:kern w:val="0"/>
+          <w14:ligatures w14:val="none"/>
+        </w:rPr>
+        <w:t>require a field operator to function. </w:t>
       </w:r>
       <w:commentRangeStart w:id="2"/>
       <w:commentRangeEnd w:id="2"/>
@@ -301,37 +269,88 @@
         </w:rPr>
         <w:commentReference w:id="2"/>
       </w:r>
-    </w:p>
-    <w:p>
-      <w:pPr>
-        <w:spacing w:after="0" w:line="240" w:lineRule="auto"/>
-        <w:rPr>
-          <w:rFonts w:ascii="Times New Roman" w:eastAsia="Times New Roman" w:hAnsi="Times New Roman" w:cs="Times New Roman"/>
-          <w:kern w:val="0"/>
-          <w:sz w:val="24"/>
-          <w:szCs w:val="24"/>
-          <w14:ligatures w14:val="none"/>
-        </w:rPr>
-      </w:pPr>
-    </w:p>
-    <w:p>
-      <w:pPr>
-        <w:spacing w:after="0" w:line="240" w:lineRule="auto"/>
-        <w:rPr>
-          <w:rFonts w:ascii="Arial" w:eastAsia="Times New Roman" w:hAnsi="Arial" w:cs="Arial"/>
-          <w:color w:val="000000"/>
-          <w:kern w:val="0"/>
-          <w14:ligatures w14:val="none"/>
-        </w:rPr>
-      </w:pPr>
-      <w:r>
-        <w:rPr>
-          <w:rFonts w:ascii="Arial" w:eastAsia="Times New Roman" w:hAnsi="Arial" w:cs="Arial"/>
-          <w:color w:val="000000"/>
-          <w:kern w:val="0"/>
-          <w14:ligatures w14:val="none"/>
-        </w:rPr>
-        <w:t xml:space="preserve">The eDNA sampler we have developed is a water sampling device that collects DNA samples via 47mm filter holders and provides a non-invasive, safe and autonomous means of DNA collection. The sampler can hold 24 of these filter holders and they are designed to be easily replaced and reusable. A browser application is used for real-time monitoring, scheduling tasks, and data logging for time, pressure, flow, and filtered volume. In addition, the sampler design is openly published, modular and is being constantly tested to help us optimize our software and hardware to give us the best results. Having worked on multiple iterations of the sampler, we have decided to go with a </w:t>
+      <w:r>
+        <w:rPr>
+          <w:rFonts w:ascii="Arial" w:eastAsia="Times New Roman" w:hAnsi="Arial" w:cs="Arial"/>
+          <w:color w:val="000000"/>
+          <w:kern w:val="0"/>
+          <w14:ligatures w14:val="none"/>
+        </w:rPr>
+        <w:t>The eDNA sampler we have developed is a</w:t>
+      </w:r>
+      <w:r>
+        <w:rPr>
+          <w:rFonts w:ascii="Arial" w:eastAsia="Times New Roman" w:hAnsi="Arial" w:cs="Arial"/>
+          <w:color w:val="000000"/>
+          <w:kern w:val="0"/>
+          <w14:ligatures w14:val="none"/>
+        </w:rPr>
+        <w:t xml:space="preserve"> </w:t>
+      </w:r>
+      <w:r>
+        <w:rPr>
+          <w:rFonts w:ascii="Arial" w:eastAsia="Times New Roman" w:hAnsi="Arial" w:cs="Arial"/>
+          <w:color w:val="000000"/>
+          <w:kern w:val="0"/>
+          <w14:ligatures w14:val="none"/>
+        </w:rPr>
+        <w:t xml:space="preserve">water sampling device that collects DNA samples via 47mm filter holders and provides a non-invasive, </w:t>
+      </w:r>
+      <w:proofErr w:type="gramStart"/>
+      <w:r>
+        <w:rPr>
+          <w:rFonts w:ascii="Arial" w:eastAsia="Times New Roman" w:hAnsi="Arial" w:cs="Arial"/>
+          <w:color w:val="000000"/>
+          <w:kern w:val="0"/>
+          <w14:ligatures w14:val="none"/>
+        </w:rPr>
+        <w:t>safe</w:t>
+      </w:r>
+      <w:proofErr w:type="gramEnd"/>
+      <w:r>
+        <w:rPr>
+          <w:rFonts w:ascii="Arial" w:eastAsia="Times New Roman" w:hAnsi="Arial" w:cs="Arial"/>
+          <w:color w:val="000000"/>
+          <w:kern w:val="0"/>
+          <w14:ligatures w14:val="none"/>
+        </w:rPr>
+        <w:t xml:space="preserve"> and autonomous means of </w:t>
+      </w:r>
+      <w:r>
+        <w:rPr>
+          <w:rFonts w:ascii="Arial" w:eastAsia="Times New Roman" w:hAnsi="Arial" w:cs="Arial"/>
+          <w:color w:val="000000"/>
+          <w:kern w:val="0"/>
+          <w14:ligatures w14:val="none"/>
+        </w:rPr>
+        <w:t>e</w:t>
+      </w:r>
+      <w:r>
+        <w:rPr>
+          <w:rFonts w:ascii="Arial" w:eastAsia="Times New Roman" w:hAnsi="Arial" w:cs="Arial"/>
+          <w:color w:val="000000"/>
+          <w:kern w:val="0"/>
+          <w14:ligatures w14:val="none"/>
+        </w:rPr>
+        <w:t>DNA collection. The sampler can hold</w:t>
+      </w:r>
+      <w:r>
+        <w:rPr>
+          <w:rFonts w:ascii="Arial" w:eastAsia="Times New Roman" w:hAnsi="Arial" w:cs="Arial"/>
+          <w:color w:val="000000"/>
+          <w:kern w:val="0"/>
+          <w14:ligatures w14:val="none"/>
+        </w:rPr>
+        <w:t xml:space="preserve"> </w:t>
+      </w:r>
+      <w:r>
+        <w:rPr>
+          <w:rFonts w:ascii="Arial" w:eastAsia="Times New Roman" w:hAnsi="Arial" w:cs="Arial"/>
+          <w:color w:val="000000"/>
+          <w:kern w:val="0"/>
+          <w14:ligatures w14:val="none"/>
+        </w:rPr>
+        <w:t xml:space="preserve">24 filter holders and they are designed to be easily replaced and reusable. A browser application is used for real-time monitoring, scheduling tasks, and data logging for time, pressure, flow, and filtered volume. In addition, the sampler design is openly published, modular and is being constantly tested to help us optimize our software and hardware to give us the best results. Having worked on multiple iterations of the sampler, we have decided to go with a </w:t>
       </w:r>
       <w:r>
         <w:rPr>
@@ -349,25 +368,7 @@
           <w:kern w:val="0"/>
           <w14:ligatures w14:val="none"/>
         </w:rPr>
-        <w:t xml:space="preserve"> sampling sequence that helps reduce cross contamination significantly. Recent tests have also revealed that the sampler is capable of sampling 100~150ml of water through </w:t>
-      </w:r>
-      <w:r>
-        <w:rPr>
-          <w:rFonts w:ascii="Arial" w:eastAsia="Times New Roman" w:hAnsi="Arial" w:cs="Arial"/>
-          <w:color w:val="000000"/>
-          <w:kern w:val="0"/>
-          <w14:ligatures w14:val="none"/>
-        </w:rPr>
-        <w:t>0.45-micron</w:t>
-      </w:r>
-      <w:r>
-        <w:rPr>
-          <w:rFonts w:ascii="Arial" w:eastAsia="Times New Roman" w:hAnsi="Arial" w:cs="Arial"/>
-          <w:color w:val="000000"/>
-          <w:kern w:val="0"/>
-          <w14:ligatures w14:val="none"/>
-        </w:rPr>
-        <w:t xml:space="preserve"> filters with an accuracy of ±10%. As a result, we have a machine that can be deployed for an extended </w:t>
+        <w:t xml:space="preserve"> sampling sequence that helps reduce cross contamination significantly. As a result, we have a machine that can be deployed for an extended </w:t>
       </w:r>
       <w:r>
         <w:rPr>
@@ -427,6 +428,28 @@
         <w:t xml:space="preserve">[1] - </w:t>
       </w:r>
       <w:hyperlink r:id="rId8" w:history="1">
+        <w:r>
+          <w:rPr>
+            <w:rStyle w:val="Hyperlink"/>
+          </w:rPr>
+          <w:t>https://www.usgs.gov/special-topics/water-science-school/science/environmental-dna-edna#overview</w:t>
+        </w:r>
+      </w:hyperlink>
+      <w:r>
+        <w:t xml:space="preserve"> </w:t>
+      </w:r>
+    </w:p>
+    <w:p>
+      <w:r>
+        <w:t>[</w:t>
+      </w:r>
+      <w:r>
+        <w:t>2</w:t>
+      </w:r>
+      <w:r>
+        <w:t xml:space="preserve">] - </w:t>
+      </w:r>
+      <w:hyperlink r:id="rId9" w:history="1">
         <w:r>
           <w:rPr>
             <w:rStyle w:val="Hyperlink"/>
@@ -506,9 +529,9 @@
 
 <file path=word/commentsExtended.xml><?xml version="1.0" encoding="utf-8"?>
 <w15:commentsEx xmlns:wpc="http://schemas.microsoft.com/office/word/2010/wordprocessingCanvas" xmlns:cx="http://schemas.microsoft.com/office/drawing/2014/chartex" xmlns:cx1="http://schemas.microsoft.com/office/drawing/2015/9/8/chartex" xmlns:cx2="http://schemas.microsoft.com/office/drawing/2015/10/21/chartex" xmlns:cx3="http://schemas.microsoft.com/office/drawing/2016/5/9/chartex" xmlns:cx4="http://schemas.microsoft.com/office/drawing/2016/5/10/chartex" xmlns:cx5="http://schemas.microsoft.com/office/drawing/2016/5/11/chartex" xmlns:cx6="http://schemas.microsoft.com/office/drawing/2016/5/12/chartex" xmlns:cx7="http://schemas.microsoft.com/office/drawing/2016/5/13/chartex" xmlns:cx8="http://schemas.microsoft.com/office/drawing/2016/5/14/chartex" xmlns:mc="http://schemas.openxmlformats.org/markup-compatibility/2006" xmlns:aink="http://schemas.microsoft.com/office/drawing/2016/ink" xmlns:am3d="http://schemas.microsoft.com/office/drawing/2017/model3d" xmlns:o="urn:schemas-microsoft-com:office:office" xmlns:oel="http://schemas.microsoft.com/office/2019/extlst" xmlns:r="http://schemas.openxmlformats.org/officeDocument/2006/relationships" xmlns:m="http://schemas.openxmlformats.org/officeDocument/2006/math" xmlns:v="urn:schemas-microsoft-com:vml" xmlns:wp14="http://schemas.microsoft.com/office/word/2010/wordprocessingDrawing" xmlns:wp="http://schemas.openxmlformats.org/drawingml/2006/wordprocessingDrawing" xmlns:w10="urn:schemas-microsoft-com:office:word" xmlns:w="http://schemas.openxmlformats.org/wordprocessingml/2006/main" xmlns:w14="http://schemas.microsoft.com/office/word/2010/wordml" xmlns:w15="http://schemas.microsoft.com/office/word/2012/wordml" xmlns:w16cex="http://schemas.microsoft.com/office/word/2018/wordml/cex" xmlns:w16cid="http://schemas.microsoft.com/office/word/2016/wordml/cid" xmlns:w16="http://schemas.microsoft.com/office/word/2018/wordml" xmlns:w16sdtdh="http://schemas.microsoft.com/office/word/2020/wordml/sdtdatahash" xmlns:w16se="http://schemas.microsoft.com/office/word/2015/wordml/symex" xmlns:wpg="http://schemas.microsoft.com/office/word/2010/wordprocessingGroup" xmlns:wpi="http://schemas.microsoft.com/office/word/2010/wordprocessingInk" xmlns:wne="http://schemas.microsoft.com/office/word/2006/wordml" xmlns:wps="http://schemas.microsoft.com/office/word/2010/wordprocessingShape" mc:Ignorable="w14 w15 w16se w16cid w16 w16cex w16sdtdh wp14">
-  <w15:commentEx w15:paraId="4B0BA430" w15:done="0"/>
-  <w15:commentEx w15:paraId="68C864C1" w15:done="0"/>
-  <w15:commentEx w15:paraId="68E0E85F" w15:done="0"/>
+  <w15:commentEx w15:paraId="134DF472" w15:done="0"/>
+  <w15:commentEx w15:paraId="30A7750F" w15:done="0"/>
+  <w15:commentEx w15:paraId="23428A68" w15:done="0"/>
 </w15:commentsEx>
 </file>
 
@@ -522,9 +545,9 @@
 
 <file path=word/commentsIds.xml><?xml version="1.0" encoding="utf-8"?>
 <w16cid:commentsIds xmlns:wpc="http://schemas.microsoft.com/office/word/2010/wordprocessingCanvas" xmlns:cx="http://schemas.microsoft.com/office/drawing/2014/chartex" xmlns:cx1="http://schemas.microsoft.com/office/drawing/2015/9/8/chartex" xmlns:cx2="http://schemas.microsoft.com/office/drawing/2015/10/21/chartex" xmlns:cx3="http://schemas.microsoft.com/office/drawing/2016/5/9/chartex" xmlns:cx4="http://schemas.microsoft.com/office/drawing/2016/5/10/chartex" xmlns:cx5="http://schemas.microsoft.com/office/drawing/2016/5/11/chartex" xmlns:cx6="http://schemas.microsoft.com/office/drawing/2016/5/12/chartex" xmlns:cx7="http://schemas.microsoft.com/office/drawing/2016/5/13/chartex" xmlns:cx8="http://schemas.microsoft.com/office/drawing/2016/5/14/chartex" xmlns:mc="http://schemas.openxmlformats.org/markup-compatibility/2006" xmlns:aink="http://schemas.microsoft.com/office/drawing/2016/ink" xmlns:am3d="http://schemas.microsoft.com/office/drawing/2017/model3d" xmlns:o="urn:schemas-microsoft-com:office:office" xmlns:oel="http://schemas.microsoft.com/office/2019/extlst" xmlns:r="http://schemas.openxmlformats.org/officeDocument/2006/relationships" xmlns:m="http://schemas.openxmlformats.org/officeDocument/2006/math" xmlns:v="urn:schemas-microsoft-com:vml" xmlns:wp14="http://schemas.microsoft.com/office/word/2010/wordprocessingDrawing" xmlns:wp="http://schemas.openxmlformats.org/drawingml/2006/wordprocessingDrawing" xmlns:w10="urn:schemas-microsoft-com:office:word" xmlns:w="http://schemas.openxmlformats.org/wordprocessingml/2006/main" xmlns:w14="http://schemas.microsoft.com/office/word/2010/wordml" xmlns:w15="http://schemas.microsoft.com/office/word/2012/wordml" xmlns:w16cex="http://schemas.microsoft.com/office/word/2018/wordml/cex" xmlns:w16cid="http://schemas.microsoft.com/office/word/2016/wordml/cid" xmlns:w16="http://schemas.microsoft.com/office/word/2018/wordml" xmlns:w16sdtdh="http://schemas.microsoft.com/office/word/2020/wordml/sdtdatahash" xmlns:w16se="http://schemas.microsoft.com/office/word/2015/wordml/symex" xmlns:wpg="http://schemas.microsoft.com/office/word/2010/wordprocessingGroup" xmlns:wpi="http://schemas.microsoft.com/office/word/2010/wordprocessingInk" xmlns:wne="http://schemas.microsoft.com/office/word/2006/wordml" xmlns:wps="http://schemas.microsoft.com/office/word/2010/wordprocessingShape" mc:Ignorable="w14 w15 w16se w16cid w16 w16cex w16sdtdh wp14">
-  <w16cid:commentId w16cid:paraId="4B0BA430" w16cid:durableId="342013FC"/>
-  <w16cid:commentId w16cid:paraId="68C864C1" w16cid:durableId="1ECDBF19"/>
-  <w16cid:commentId w16cid:paraId="68E0E85F" w16cid:durableId="3D66AA66"/>
+  <w16cid:commentId w16cid:paraId="134DF472" w16cid:durableId="342013FC"/>
+  <w16cid:commentId w16cid:paraId="30A7750F" w16cid:durableId="1ECDBF19"/>
+  <w16cid:commentId w16cid:paraId="23428A68" w16cid:durableId="3D66AA66"/>
 </w16cid:commentsIds>
 </file>
 

</xml_diff>